<commit_message>
add energy storage chapters on templates
</commit_message>
<xml_diff>
--- a/templates/bidding_template.docx
+++ b/templates/bidding_template.docx
@@ -2401,21 +2401,7 @@
             <w:rStyle w:val="Hyperlink"/>
             <w:noProof/>
           </w:rPr>
-          <w:t>6.2 Normaliz</w:t>
-        </w:r>
-        <w:r>
-          <w:rPr>
-            <w:rStyle w:val="Hyperlink"/>
-            <w:noProof/>
-          </w:rPr>
-          <w:t>a</w:t>
-        </w:r>
-        <w:r>
-          <w:rPr>
-            <w:rStyle w:val="Hyperlink"/>
-            <w:noProof/>
-          </w:rPr>
-          <w:t>ción o regularización de la instalación eléctrica existente.</w:t>
+          <w:t>6.2 Normalización o regularización de la instalación eléctrica existente.</w:t>
         </w:r>
         <w:r>
           <w:rPr>
@@ -5335,34 +5321,127 @@
         <w:t xml:space="preserve"> para verificar el cumplimiento de la garantía. Adicionalmente, el Contratista deberá estar disponible para realizar mantenimiento correctivo de los sistemas, en caso de que éstos presenten fallas o mal funcionamiento, dentro del periodo de garantía. </w:t>
       </w:r>
     </w:p>
-    <w:p/>
-    <w:p>
+    <w:p>
+      <w:pPr>
+        <w:pStyle w:val="Heading2"/>
+      </w:pPr>
+      <w:r>
+        <w:t>2.7 Almacenamiento</w:t>
+      </w:r>
+    </w:p>
+    <w:p>
+      <w:pPr>
+        <w:jc w:val="left"/>
+      </w:pPr>
+      <w:r>
+        <w:t xml:space="preserve">{% </w:t>
+      </w:r>
+      <w:proofErr w:type="spellStart"/>
+      <w:r>
+        <w:t>if</w:t>
+      </w:r>
+      <w:proofErr w:type="spellEnd"/>
       <w:r>
         <w:t xml:space="preserve"> </w:t>
       </w:r>
-    </w:p>
-    <w:p/>
-    <w:p>
-      <w:pPr>
-        <w:jc w:val="left"/>
-        <w:rPr>
-          <w:rFonts w:asciiTheme="majorHAnsi" w:eastAsiaTheme="majorEastAsia" w:hAnsiTheme="majorHAnsi" w:cstheme="majorBidi"/>
-          <w:color w:val="2F5496" w:themeColor="accent1" w:themeShade="BF"/>
-          <w:sz w:val="32"/>
-          <w:szCs w:val="32"/>
-        </w:rPr>
-      </w:pPr>
-      <w:r>
-        <w:br w:type="page"/>
+      <w:proofErr w:type="spellStart"/>
+      <w:r>
+        <w:t>storage_</w:t>
+      </w:r>
+      <w:proofErr w:type="gramStart"/>
+      <w:r>
+        <w:t>existance</w:t>
+      </w:r>
+      <w:proofErr w:type="spellEnd"/>
+      <w:r>
+        <w:t xml:space="preserve">  -</w:t>
+      </w:r>
+      <w:proofErr w:type="gramEnd"/>
+      <w:r>
+        <w:t>%}</w:t>
+      </w:r>
+    </w:p>
+    <w:p>
+      <w:r>
+        <w:t xml:space="preserve">El presente proyecto cuenta con almacenamiento de baterías para efectos de suministros en caso de emergencia o catástrofe. Esto debido al nivel de aislamiento del establecimiento, siendo a su vez un punto crítico de atención para dichas situaciones. Para consideraciones de este proyecto se debe considerar un sistema capaz de entregar </w:t>
+      </w:r>
+      <w:proofErr w:type="gramStart"/>
+      <w:r>
+        <w:rPr>
+          <w:b/>
+          <w:bCs/>
+        </w:rPr>
+        <w:t xml:space="preserve">{{ </w:t>
+      </w:r>
+      <w:proofErr w:type="spellStart"/>
+      <w:r>
+        <w:rPr>
+          <w:b/>
+          <w:bCs/>
+        </w:rPr>
+        <w:t>storage</w:t>
+      </w:r>
+      <w:proofErr w:type="gramEnd"/>
+      <w:r>
+        <w:rPr>
+          <w:b/>
+          <w:bCs/>
+        </w:rPr>
+        <w:t>_capacity.hours_autonomy</w:t>
+      </w:r>
+      <w:proofErr w:type="spellEnd"/>
+      <w:r>
+        <w:rPr>
+          <w:b/>
+          <w:bCs/>
+        </w:rPr>
+        <w:t xml:space="preserve"> }}</w:t>
+      </w:r>
+      <w:r>
+        <w:t xml:space="preserve"> horas de autonomía, con el fin de satisfacer necesidades básicas de operación y comunicación en dicho establecimiento en casos de emergencia o catástrofe.  Se debe presentar los cálculos correspondientes para dimensionamiento correcto considerando una la media horaria de consumos energéticos del establecimiento.</w:t>
+      </w:r>
+    </w:p>
+    <w:p>
+      <w:r>
+        <w:t xml:space="preserve">{% </w:t>
+      </w:r>
+      <w:proofErr w:type="spellStart"/>
+      <w:r>
+        <w:t>else</w:t>
+      </w:r>
+      <w:proofErr w:type="spellEnd"/>
+      <w:r>
+        <w:t xml:space="preserve"> -%}</w:t>
+      </w:r>
+    </w:p>
+    <w:p>
+      <w:r>
+        <w:lastRenderedPageBreak/>
+        <w:t>El presente proyecto no cuenta con almacenamiento de baterías para efectos de suministros en caso de necesidad. El proyecto considera “generación distribuida” como principal mecanismo de retribución de excedentes energéticos del sistema.</w:t>
+      </w:r>
+    </w:p>
+    <w:p>
+      <w:r>
+        <w:t xml:space="preserve">{%- </w:t>
+      </w:r>
+      <w:proofErr w:type="spellStart"/>
+      <w:r>
+        <w:t>endif</w:t>
+      </w:r>
+      <w:proofErr w:type="spellEnd"/>
+      <w:r>
+        <w:t xml:space="preserve"> %}</w:t>
       </w:r>
     </w:p>
     <w:p>
       <w:pPr>
         <w:pStyle w:val="Heading1"/>
       </w:pPr>
+      <w:r>
+        <w:t xml:space="preserve"> </w:t>
+      </w:r>
       <w:bookmarkStart w:id="12" w:name="_Toc166596149"/>
       <w:r>
-        <w:lastRenderedPageBreak/>
         <w:t>Códigos y normas</w:t>
       </w:r>
       <w:bookmarkEnd w:id="12"/>
@@ -5677,6 +5756,7 @@
     </w:p>
     <w:p>
       <w:r>
+        <w:lastRenderedPageBreak/>
         <w:t>En términos generales, respecto de este numeral, se deben cumplir todas las normativas vigentes a la fecha de instalación acorde a lo que indique la Superintendencia de Electricidad y Combustibles.</w:t>
       </w:r>
     </w:p>
@@ -6617,10 +6697,7 @@
       </w:r>
       <w:proofErr w:type="spellEnd"/>
       <w:r>
-        <w:t xml:space="preserve"> }}</w:t>
-      </w:r>
-      <w:r>
-        <w:t xml:space="preserve">. </w:t>
+        <w:t xml:space="preserve"> }}. </w:t>
       </w:r>
     </w:p>
     <w:p>
@@ -6632,13 +6709,7 @@
         </w:numPr>
       </w:pPr>
       <w:r>
-        <w:t xml:space="preserve">Los paneles fotovoltaicos deben estar validades por la Superintendencia de Electricidad y Combustibles (SEC). Esta información se encuentra contenida en la página de la Superintendencia: </w:t>
-      </w:r>
-      <w:r>
-        <w:t>www.sec.cl,</w:t>
-      </w:r>
-      <w:r>
-        <w:t xml:space="preserve"> donde se debe cumplir la sección 8 de la RGR </w:t>
+        <w:t xml:space="preserve">Los paneles fotovoltaicos deben estar validades por la Superintendencia de Electricidad y Combustibles (SEC). Esta información se encuentra contenida en la página de la Superintendencia: www.sec.cl, donde se debe cumplir la sección 8 de la RGR </w:t>
       </w:r>
       <w:proofErr w:type="spellStart"/>
       <w:r>
@@ -21454,6 +21525,7 @@
   <w:style w:type="character" w:default="1" w:styleId="DefaultParagraphFont">
     <w:name w:val="Default Paragraph Font"/>
     <w:uiPriority w:val="1"/>
+    <w:semiHidden/>
     <w:unhideWhenUsed/>
   </w:style>
   <w:style w:type="table" w:default="1" w:styleId="TableNormal">
@@ -22402,6 +22474,68 @@
       <w:color w:val="4472C4" w:themeColor="accent1"/>
       <w:spacing w:val="5"/>
     </w:rPr>
+  </w:style>
+  <w:style w:type="table" w:styleId="ListTable1Light">
+    <w:name w:val="List Table 1 Light"/>
+    <w:basedOn w:val="TableNormal"/>
+    <w:uiPriority w:val="46"/>
+    <w:rsid w:val="00B45EF2"/>
+    <w:pPr>
+      <w:spacing w:after="0" w:line="240" w:lineRule="auto"/>
+    </w:pPr>
+    <w:tblPr>
+      <w:tblStyleRowBandSize w:val="1"/>
+      <w:tblStyleColBandSize w:val="1"/>
+      <w:tblInd w:w="0" w:type="nil"/>
+    </w:tblPr>
+    <w:tblStylePr w:type="firstRow">
+      <w:rPr>
+        <w:b/>
+        <w:bCs/>
+      </w:rPr>
+      <w:tblPr/>
+      <w:tcPr>
+        <w:tcBorders>
+          <w:bottom w:val="single" w:sz="4" w:space="0" w:color="666666" w:themeColor="text1" w:themeTint="99"/>
+        </w:tcBorders>
+      </w:tcPr>
+    </w:tblStylePr>
+    <w:tblStylePr w:type="lastRow">
+      <w:rPr>
+        <w:b/>
+        <w:bCs/>
+      </w:rPr>
+      <w:tblPr/>
+      <w:tcPr>
+        <w:tcBorders>
+          <w:top w:val="single" w:sz="4" w:space="0" w:color="666666" w:themeColor="text1" w:themeTint="99"/>
+        </w:tcBorders>
+      </w:tcPr>
+    </w:tblStylePr>
+    <w:tblStylePr w:type="firstCol">
+      <w:rPr>
+        <w:b/>
+        <w:bCs/>
+      </w:rPr>
+    </w:tblStylePr>
+    <w:tblStylePr w:type="lastCol">
+      <w:rPr>
+        <w:b/>
+        <w:bCs/>
+      </w:rPr>
+    </w:tblStylePr>
+    <w:tblStylePr w:type="band1Vert">
+      <w:tblPr/>
+      <w:tcPr>
+        <w:shd w:val="clear" w:color="auto" w:fill="CCCCCC" w:themeFill="text1" w:themeFillTint="33"/>
+      </w:tcPr>
+    </w:tblStylePr>
+    <w:tblStylePr w:type="band1Horz">
+      <w:tblPr/>
+      <w:tcPr>
+        <w:shd w:val="clear" w:color="auto" w:fill="CCCCCC" w:themeFill="text1" w:themeFillTint="33"/>
+      </w:tcPr>
+    </w:tblStylePr>
   </w:style>
 </w:styles>
 </file>

</xml_diff>